<commit_message>
added more css in about section
</commit_message>
<xml_diff>
--- a/Portfolio Journey.docx
+++ b/Portfolio Journey.docx
@@ -93,6 +93,7 @@
     <w:p>
       <w:pPr>
         <w:numPr>
+          <w:ilvl w:val="0"/>
           <w:numId w:val="0"/>
         </w:numPr>
         <w:spacing w:line="360" w:lineRule="auto"/>
@@ -189,6 +190,7 @@
     <w:p>
       <w:pPr>
         <w:numPr>
+          <w:ilvl w:val="0"/>
           <w:numId w:val="0"/>
         </w:numPr>
         <w:spacing w:line="360" w:lineRule="auto"/>
@@ -213,6 +215,7 @@
     <w:p>
       <w:pPr>
         <w:numPr>
+          <w:ilvl w:val="0"/>
           <w:numId w:val="0"/>
         </w:numPr>
         <w:spacing w:line="360" w:lineRule="auto"/>
@@ -237,6 +240,7 @@
     <w:p>
       <w:pPr>
         <w:numPr>
+          <w:ilvl w:val="0"/>
           <w:numId w:val="0"/>
         </w:numPr>
         <w:spacing w:line="360" w:lineRule="auto"/>
@@ -286,6 +290,7 @@
     <w:p>
       <w:pPr>
         <w:numPr>
+          <w:ilvl w:val="0"/>
           <w:numId w:val="0"/>
         </w:numPr>
         <w:spacing w:line="360" w:lineRule="auto"/>
@@ -310,6 +315,7 @@
     <w:p>
       <w:pPr>
         <w:numPr>
+          <w:ilvl w:val="0"/>
           <w:numId w:val="0"/>
         </w:numPr>
         <w:spacing w:line="360" w:lineRule="auto"/>
@@ -334,6 +340,7 @@
     <w:p>
       <w:pPr>
         <w:numPr>
+          <w:ilvl w:val="0"/>
           <w:numId w:val="0"/>
         </w:numPr>
         <w:spacing w:line="360" w:lineRule="auto"/>
@@ -358,20 +365,22 @@
     <w:p>
       <w:pPr>
         <w:numPr>
-          <w:numId w:val="0"/>
-        </w:numPr>
-        <w:spacing w:line="360" w:lineRule="auto"/>
-        <w:rPr>
-          <w:rFonts w:hint="default" w:ascii="Times New Roman" w:hAnsi="Times New Roman" w:cs="Times New Roman"/>
-          <w:sz w:val="28"/>
-          <w:szCs w:val="28"/>
-          <w:lang w:val="en-IN"/>
-        </w:rPr>
-      </w:pPr>
-    </w:p>
-    <w:p>
-      <w:pPr>
-        <w:numPr>
+          <w:ilvl w:val="0"/>
+          <w:numId w:val="0"/>
+        </w:numPr>
+        <w:spacing w:line="360" w:lineRule="auto"/>
+        <w:rPr>
+          <w:rFonts w:hint="default" w:ascii="Times New Roman" w:hAnsi="Times New Roman" w:cs="Times New Roman"/>
+          <w:sz w:val="28"/>
+          <w:szCs w:val="28"/>
+          <w:lang w:val="en-IN"/>
+        </w:rPr>
+      </w:pPr>
+    </w:p>
+    <w:p>
+      <w:pPr>
+        <w:numPr>
+          <w:ilvl w:val="0"/>
           <w:numId w:val="0"/>
         </w:numPr>
         <w:spacing w:line="360" w:lineRule="auto"/>
@@ -387,6 +396,7 @@
     <w:p>
       <w:pPr>
         <w:numPr>
+          <w:ilvl w:val="0"/>
           <w:numId w:val="0"/>
         </w:numPr>
         <w:spacing w:line="360" w:lineRule="auto"/>
@@ -410,6 +420,7 @@
     <w:p>
       <w:pPr>
         <w:numPr>
+          <w:ilvl w:val="0"/>
           <w:numId w:val="0"/>
         </w:numPr>
         <w:spacing w:line="360" w:lineRule="auto"/>
@@ -433,6 +444,7 @@
     <w:p>
       <w:pPr>
         <w:numPr>
+          <w:ilvl w:val="0"/>
           <w:numId w:val="0"/>
         </w:numPr>
         <w:spacing w:line="360" w:lineRule="auto"/>
@@ -460,12 +472,21 @@
           <w:lang w:val="en-IN"/>
         </w:rPr>
         <w:tab/>
+      </w:r>
+      <w:r>
+        <w:rPr>
+          <w:rFonts w:hint="default" w:ascii="Times New Roman" w:hAnsi="Times New Roman" w:cs="Times New Roman"/>
+          <w:sz w:val="28"/>
+          <w:szCs w:val="28"/>
+          <w:lang w:val="en-IN"/>
+        </w:rPr>
         <w:t>path-&gt;solved</w:t>
       </w:r>
     </w:p>
     <w:p>
       <w:pPr>
         <w:numPr>
+          <w:ilvl w:val="0"/>
           <w:numId w:val="0"/>
         </w:numPr>
         <w:spacing w:line="360" w:lineRule="auto"/>
@@ -489,6 +510,7 @@
     <w:p>
       <w:pPr>
         <w:numPr>
+          <w:ilvl w:val="0"/>
           <w:numId w:val="0"/>
         </w:numPr>
         <w:spacing w:line="360" w:lineRule="auto"/>
@@ -512,6 +534,7 @@
     <w:p>
       <w:pPr>
         <w:numPr>
+          <w:ilvl w:val="0"/>
           <w:numId w:val="0"/>
         </w:numPr>
         <w:spacing w:line="360" w:lineRule="auto"/>
@@ -535,6 +558,7 @@
     <w:p>
       <w:pPr>
         <w:numPr>
+          <w:ilvl w:val="0"/>
           <w:numId w:val="0"/>
         </w:numPr>
         <w:spacing w:line="360" w:lineRule="auto"/>
@@ -558,6 +582,7 @@
     <w:p>
       <w:pPr>
         <w:numPr>
+          <w:ilvl w:val="0"/>
           <w:numId w:val="0"/>
         </w:numPr>
         <w:spacing w:line="360" w:lineRule="auto"/>
@@ -581,6 +606,7 @@
     <w:p>
       <w:pPr>
         <w:numPr>
+          <w:ilvl w:val="0"/>
           <w:numId w:val="0"/>
         </w:numPr>
         <w:spacing w:line="360" w:lineRule="auto"/>
@@ -604,6 +630,7 @@
     <w:p>
       <w:pPr>
         <w:numPr>
+          <w:ilvl w:val="0"/>
           <w:numId w:val="0"/>
         </w:numPr>
         <w:spacing w:line="360" w:lineRule="auto"/>
@@ -627,6 +654,7 @@
     <w:p>
       <w:pPr>
         <w:numPr>
+          <w:ilvl w:val="0"/>
           <w:numId w:val="0"/>
         </w:numPr>
         <w:spacing w:line="360" w:lineRule="auto"/>
@@ -645,6 +673,189 @@
           <w:lang w:val="en-IN"/>
         </w:rPr>
         <w:t>-added landing page div, background, no repeat, cover</w:t>
+      </w:r>
+    </w:p>
+    <w:p>
+      <w:pPr>
+        <w:numPr>
+          <w:ilvl w:val="0"/>
+          <w:numId w:val="0"/>
+        </w:numPr>
+        <w:spacing w:line="360" w:lineRule="auto"/>
+        <w:rPr>
+          <w:rFonts w:hint="default" w:ascii="Times New Roman" w:hAnsi="Times New Roman" w:cs="Times New Roman"/>
+          <w:sz w:val="28"/>
+          <w:szCs w:val="28"/>
+          <w:lang w:val="en-IN"/>
+        </w:rPr>
+      </w:pPr>
+    </w:p>
+    <w:p>
+      <w:pPr>
+        <w:numPr>
+          <w:ilvl w:val="0"/>
+          <w:numId w:val="0"/>
+        </w:numPr>
+        <w:spacing w:line="360" w:lineRule="auto"/>
+        <w:rPr>
+          <w:rFonts w:hint="default" w:ascii="Times New Roman" w:hAnsi="Times New Roman" w:cs="Times New Roman"/>
+          <w:sz w:val="28"/>
+          <w:szCs w:val="28"/>
+          <w:lang w:val="en-IN"/>
+        </w:rPr>
+      </w:pPr>
+      <w:r>
+        <w:rPr>
+          <w:rFonts w:hint="default" w:ascii="Times New Roman" w:hAnsi="Times New Roman" w:cs="Times New Roman"/>
+          <w:sz w:val="28"/>
+          <w:szCs w:val="28"/>
+          <w:lang w:val="en-IN"/>
+        </w:rPr>
+        <w:t>16/01/20 Day 2</w:t>
+      </w:r>
+    </w:p>
+    <w:p>
+      <w:pPr>
+        <w:numPr>
+          <w:ilvl w:val="0"/>
+          <w:numId w:val="3"/>
+        </w:numPr>
+        <w:spacing w:line="360" w:lineRule="auto"/>
+        <w:rPr>
+          <w:rFonts w:hint="default" w:ascii="Times New Roman" w:hAnsi="Times New Roman" w:cs="Times New Roman"/>
+          <w:sz w:val="28"/>
+          <w:szCs w:val="28"/>
+          <w:lang w:val="en-IN"/>
+        </w:rPr>
+      </w:pPr>
+      <w:r>
+        <w:rPr>
+          <w:rFonts w:hint="default" w:ascii="Times New Roman" w:hAnsi="Times New Roman" w:cs="Times New Roman"/>
+          <w:sz w:val="28"/>
+          <w:szCs w:val="28"/>
+          <w:lang w:val="en-IN"/>
+        </w:rPr>
+        <w:t>Changed theme. Landing page height=vh format.</w:t>
+      </w:r>
+    </w:p>
+    <w:p>
+      <w:pPr>
+        <w:numPr>
+          <w:ilvl w:val="0"/>
+          <w:numId w:val="3"/>
+        </w:numPr>
+        <w:spacing w:line="360" w:lineRule="auto"/>
+        <w:rPr>
+          <w:rFonts w:hint="default" w:ascii="Times New Roman" w:hAnsi="Times New Roman" w:cs="Times New Roman"/>
+          <w:sz w:val="28"/>
+          <w:szCs w:val="28"/>
+          <w:lang w:val="en-IN"/>
+        </w:rPr>
+      </w:pPr>
+      <w:r>
+        <w:rPr>
+          <w:rFonts w:hint="default" w:ascii="Times New Roman" w:hAnsi="Times New Roman" w:cs="Times New Roman"/>
+          <w:sz w:val="28"/>
+          <w:szCs w:val="28"/>
+          <w:lang w:val="en-IN"/>
+        </w:rPr>
+        <w:t>Created more classes in about class.</w:t>
+      </w:r>
+    </w:p>
+    <w:p>
+      <w:pPr>
+        <w:numPr>
+          <w:ilvl w:val="0"/>
+          <w:numId w:val="3"/>
+        </w:numPr>
+        <w:spacing w:line="360" w:lineRule="auto"/>
+        <w:rPr>
+          <w:rFonts w:hint="default" w:ascii="Times New Roman" w:hAnsi="Times New Roman" w:cs="Times New Roman"/>
+          <w:sz w:val="28"/>
+          <w:szCs w:val="28"/>
+          <w:lang w:val="en-IN"/>
+        </w:rPr>
+      </w:pPr>
+      <w:r>
+        <w:rPr>
+          <w:rFonts w:hint="default" w:ascii="Times New Roman" w:hAnsi="Times New Roman" w:cs="Times New Roman"/>
+          <w:sz w:val="28"/>
+          <w:szCs w:val="28"/>
+          <w:lang w:val="en-IN"/>
+        </w:rPr>
+        <w:t>Shifted header after the landing page</w:t>
+      </w:r>
+    </w:p>
+    <w:p>
+      <w:pPr>
+        <w:numPr>
+          <w:ilvl w:val="0"/>
+          <w:numId w:val="3"/>
+        </w:numPr>
+        <w:spacing w:line="360" w:lineRule="auto"/>
+        <w:rPr>
+          <w:rFonts w:hint="default" w:ascii="Times New Roman" w:hAnsi="Times New Roman" w:cs="Times New Roman"/>
+          <w:sz w:val="28"/>
+          <w:szCs w:val="28"/>
+          <w:lang w:val="en-IN"/>
+        </w:rPr>
+      </w:pPr>
+      <w:r>
+        <w:rPr>
+          <w:rFonts w:hint="default" w:ascii="Times New Roman" w:hAnsi="Times New Roman" w:cs="Times New Roman"/>
+          <w:sz w:val="28"/>
+          <w:szCs w:val="28"/>
+          <w:lang w:val="en-IN"/>
+        </w:rPr>
+        <w:t>Made tables, default th were in centre, td left aligned.</w:t>
+      </w:r>
+    </w:p>
+    <w:p>
+      <w:pPr>
+        <w:numPr>
+          <w:ilvl w:val="0"/>
+          <w:numId w:val="3"/>
+        </w:numPr>
+        <w:spacing w:line="360" w:lineRule="auto"/>
+        <w:rPr>
+          <w:rFonts w:hint="default" w:ascii="Times New Roman" w:hAnsi="Times New Roman" w:cs="Times New Roman"/>
+          <w:sz w:val="28"/>
+          <w:szCs w:val="28"/>
+          <w:lang w:val="en-IN"/>
+        </w:rPr>
+      </w:pPr>
+      <w:r>
+        <w:rPr>
+          <w:rFonts w:hint="default" w:ascii="Times New Roman" w:hAnsi="Times New Roman" w:cs="Times New Roman"/>
+          <w:sz w:val="28"/>
+          <w:szCs w:val="28"/>
+          <w:lang w:val="en-IN"/>
+        </w:rPr>
+        <w:t>Separated and organised all the css elements</w:t>
+      </w:r>
+    </w:p>
+    <w:p>
+      <w:pPr>
+        <w:numPr>
+          <w:ilvl w:val="0"/>
+          <w:numId w:val="3"/>
+        </w:numPr>
+        <w:spacing w:line="360" w:lineRule="auto"/>
+        <w:rPr>
+          <w:rFonts w:hint="default" w:ascii="Times New Roman" w:hAnsi="Times New Roman" w:cs="Times New Roman"/>
+          <w:sz w:val="28"/>
+          <w:szCs w:val="28"/>
+          <w:lang w:val="en-IN"/>
+        </w:rPr>
+      </w:pPr>
+      <w:r>
+        <w:rPr>
+          <w:rFonts w:hint="default" w:ascii="Times New Roman" w:hAnsi="Times New Roman" w:cs="Times New Roman"/>
+          <w:sz w:val="28"/>
+          <w:szCs w:val="28"/>
+          <w:lang w:val="en-IN"/>
+        </w:rPr>
+        <w:t>Added flex in about class.</w:t>
       </w:r>
       <w:bookmarkStart w:id="0" w:name="_GoBack"/>
       <w:bookmarkEnd w:id="0"/>
@@ -652,62 +863,67 @@
     <w:p>
       <w:pPr>
         <w:numPr>
-          <w:numId w:val="0"/>
-        </w:numPr>
-        <w:spacing w:line="360" w:lineRule="auto"/>
-        <w:rPr>
-          <w:rFonts w:hint="default" w:ascii="Times New Roman" w:hAnsi="Times New Roman" w:cs="Times New Roman"/>
-          <w:sz w:val="28"/>
-          <w:szCs w:val="28"/>
-          <w:lang w:val="en-IN"/>
-        </w:rPr>
-      </w:pPr>
-    </w:p>
-    <w:p>
-      <w:pPr>
-        <w:numPr>
-          <w:numId w:val="0"/>
-        </w:numPr>
-        <w:spacing w:line="360" w:lineRule="auto"/>
-        <w:rPr>
-          <w:rFonts w:hint="default" w:ascii="Times New Roman" w:hAnsi="Times New Roman" w:cs="Times New Roman"/>
-          <w:sz w:val="28"/>
-          <w:szCs w:val="28"/>
-          <w:lang w:val="en-IN"/>
-        </w:rPr>
-      </w:pPr>
-    </w:p>
-    <w:p>
-      <w:pPr>
-        <w:numPr>
-          <w:numId w:val="0"/>
-        </w:numPr>
-        <w:spacing w:line="360" w:lineRule="auto"/>
-        <w:rPr>
-          <w:rFonts w:hint="default" w:ascii="Times New Roman" w:hAnsi="Times New Roman" w:cs="Times New Roman"/>
-          <w:sz w:val="28"/>
-          <w:szCs w:val="28"/>
-          <w:lang w:val="en-IN"/>
-        </w:rPr>
-      </w:pPr>
-    </w:p>
-    <w:p>
-      <w:pPr>
-        <w:numPr>
-          <w:numId w:val="0"/>
-        </w:numPr>
-        <w:spacing w:line="360" w:lineRule="auto"/>
-        <w:rPr>
-          <w:rFonts w:hint="default" w:ascii="Times New Roman" w:hAnsi="Times New Roman" w:cs="Times New Roman"/>
-          <w:sz w:val="28"/>
-          <w:szCs w:val="28"/>
-          <w:lang w:val="en-IN"/>
-        </w:rPr>
-      </w:pPr>
-    </w:p>
-    <w:p>
-      <w:pPr>
-        <w:numPr>
+          <w:ilvl w:val="0"/>
+          <w:numId w:val="0"/>
+        </w:numPr>
+        <w:spacing w:line="360" w:lineRule="auto"/>
+        <w:rPr>
+          <w:rFonts w:hint="default" w:ascii="Times New Roman" w:hAnsi="Times New Roman" w:cs="Times New Roman"/>
+          <w:sz w:val="28"/>
+          <w:szCs w:val="28"/>
+          <w:lang w:val="en-IN"/>
+        </w:rPr>
+      </w:pPr>
+    </w:p>
+    <w:p>
+      <w:pPr>
+        <w:numPr>
+          <w:ilvl w:val="0"/>
+          <w:numId w:val="0"/>
+        </w:numPr>
+        <w:spacing w:line="360" w:lineRule="auto"/>
+        <w:rPr>
+          <w:rFonts w:hint="default" w:ascii="Times New Roman" w:hAnsi="Times New Roman" w:cs="Times New Roman"/>
+          <w:sz w:val="28"/>
+          <w:szCs w:val="28"/>
+          <w:lang w:val="en-IN"/>
+        </w:rPr>
+      </w:pPr>
+    </w:p>
+    <w:p>
+      <w:pPr>
+        <w:numPr>
+          <w:ilvl w:val="0"/>
+          <w:numId w:val="0"/>
+        </w:numPr>
+        <w:spacing w:line="360" w:lineRule="auto"/>
+        <w:rPr>
+          <w:rFonts w:hint="default" w:ascii="Times New Roman" w:hAnsi="Times New Roman" w:cs="Times New Roman"/>
+          <w:sz w:val="28"/>
+          <w:szCs w:val="28"/>
+          <w:lang w:val="en-IN"/>
+        </w:rPr>
+      </w:pPr>
+    </w:p>
+    <w:p>
+      <w:pPr>
+        <w:numPr>
+          <w:ilvl w:val="0"/>
+          <w:numId w:val="0"/>
+        </w:numPr>
+        <w:spacing w:line="360" w:lineRule="auto"/>
+        <w:rPr>
+          <w:rFonts w:hint="default" w:ascii="Times New Roman" w:hAnsi="Times New Roman" w:cs="Times New Roman"/>
+          <w:sz w:val="28"/>
+          <w:szCs w:val="28"/>
+          <w:lang w:val="en-IN"/>
+        </w:rPr>
+      </w:pPr>
+    </w:p>
+    <w:p>
+      <w:pPr>
+        <w:numPr>
+          <w:ilvl w:val="0"/>
           <w:numId w:val="0"/>
         </w:numPr>
         <w:spacing w:line="360" w:lineRule="auto"/>
@@ -741,6 +957,7 @@
     <w:p>
       <w:pPr>
         <w:numPr>
+          <w:ilvl w:val="0"/>
           <w:numId w:val="0"/>
         </w:numPr>
         <w:spacing w:line="360" w:lineRule="auto"/>
@@ -791,20 +1008,22 @@
     <w:p>
       <w:pPr>
         <w:numPr>
-          <w:numId w:val="0"/>
-        </w:numPr>
-        <w:spacing w:line="360" w:lineRule="auto"/>
-        <w:rPr>
-          <w:rFonts w:hint="default" w:ascii="Times New Roman" w:hAnsi="Times New Roman" w:cs="Times New Roman"/>
-          <w:sz w:val="28"/>
-          <w:szCs w:val="28"/>
-          <w:lang w:val="en-IN"/>
-        </w:rPr>
-      </w:pPr>
-    </w:p>
-    <w:p>
-      <w:pPr>
-        <w:numPr>
+          <w:ilvl w:val="0"/>
+          <w:numId w:val="0"/>
+        </w:numPr>
+        <w:spacing w:line="360" w:lineRule="auto"/>
+        <w:rPr>
+          <w:rFonts w:hint="default" w:ascii="Times New Roman" w:hAnsi="Times New Roman" w:cs="Times New Roman"/>
+          <w:sz w:val="28"/>
+          <w:szCs w:val="28"/>
+          <w:lang w:val="en-IN"/>
+        </w:rPr>
+      </w:pPr>
+    </w:p>
+    <w:p>
+      <w:pPr>
+        <w:numPr>
+          <w:ilvl w:val="0"/>
           <w:numId w:val="0"/>
         </w:numPr>
         <w:spacing w:line="360" w:lineRule="auto"/>
@@ -846,20 +1065,22 @@
     <w:p>
       <w:pPr>
         <w:numPr>
-          <w:numId w:val="0"/>
-        </w:numPr>
-        <w:spacing w:line="360" w:lineRule="auto"/>
-        <w:rPr>
-          <w:rFonts w:hint="default" w:ascii="Times New Roman" w:hAnsi="Times New Roman" w:cs="Times New Roman"/>
-          <w:sz w:val="28"/>
-          <w:szCs w:val="28"/>
-          <w:lang w:val="en-IN"/>
-        </w:rPr>
-      </w:pPr>
-    </w:p>
-    <w:p>
-      <w:pPr>
-        <w:numPr>
+          <w:ilvl w:val="0"/>
+          <w:numId w:val="0"/>
+        </w:numPr>
+        <w:spacing w:line="360" w:lineRule="auto"/>
+        <w:rPr>
+          <w:rFonts w:hint="default" w:ascii="Times New Roman" w:hAnsi="Times New Roman" w:cs="Times New Roman"/>
+          <w:sz w:val="28"/>
+          <w:szCs w:val="28"/>
+          <w:lang w:val="en-IN"/>
+        </w:rPr>
+      </w:pPr>
+    </w:p>
+    <w:p>
+      <w:pPr>
+        <w:numPr>
+          <w:ilvl w:val="0"/>
           <w:numId w:val="0"/>
         </w:numPr>
         <w:spacing w:line="360" w:lineRule="auto"/>
@@ -883,34 +1104,37 @@
     <w:p>
       <w:pPr>
         <w:numPr>
-          <w:numId w:val="0"/>
-        </w:numPr>
-        <w:spacing w:line="360" w:lineRule="auto"/>
-        <w:rPr>
-          <w:rFonts w:hint="default" w:ascii="Times New Roman" w:hAnsi="Times New Roman" w:cs="Times New Roman"/>
-          <w:sz w:val="28"/>
-          <w:szCs w:val="28"/>
-          <w:lang w:val="en-IN"/>
-        </w:rPr>
-      </w:pPr>
-    </w:p>
-    <w:p>
-      <w:pPr>
-        <w:numPr>
-          <w:numId w:val="0"/>
-        </w:numPr>
-        <w:spacing w:line="360" w:lineRule="auto"/>
-        <w:rPr>
-          <w:rFonts w:hint="default" w:ascii="Times New Roman" w:hAnsi="Times New Roman" w:cs="Times New Roman"/>
-          <w:sz w:val="28"/>
-          <w:szCs w:val="28"/>
-          <w:lang w:val="en-IN"/>
-        </w:rPr>
-      </w:pPr>
-    </w:p>
-    <w:p>
-      <w:pPr>
-        <w:numPr>
+          <w:ilvl w:val="0"/>
+          <w:numId w:val="0"/>
+        </w:numPr>
+        <w:spacing w:line="360" w:lineRule="auto"/>
+        <w:rPr>
+          <w:rFonts w:hint="default" w:ascii="Times New Roman" w:hAnsi="Times New Roman" w:cs="Times New Roman"/>
+          <w:sz w:val="28"/>
+          <w:szCs w:val="28"/>
+          <w:lang w:val="en-IN"/>
+        </w:rPr>
+      </w:pPr>
+    </w:p>
+    <w:p>
+      <w:pPr>
+        <w:numPr>
+          <w:ilvl w:val="0"/>
+          <w:numId w:val="0"/>
+        </w:numPr>
+        <w:spacing w:line="360" w:lineRule="auto"/>
+        <w:rPr>
+          <w:rFonts w:hint="default" w:ascii="Times New Roman" w:hAnsi="Times New Roman" w:cs="Times New Roman"/>
+          <w:sz w:val="28"/>
+          <w:szCs w:val="28"/>
+          <w:lang w:val="en-IN"/>
+        </w:rPr>
+      </w:pPr>
+    </w:p>
+    <w:p>
+      <w:pPr>
+        <w:numPr>
+          <w:ilvl w:val="0"/>
           <w:numId w:val="0"/>
         </w:numPr>
         <w:spacing w:line="360" w:lineRule="auto"/>
@@ -980,6 +1204,18 @@
 <file path=word/numbering.xml><?xml version="1.0" encoding="utf-8"?>
 <w:numbering xmlns:wpc="http://schemas.microsoft.com/office/word/2010/wordprocessingCanvas" xmlns:mc="http://schemas.openxmlformats.org/markup-compatibility/2006" xmlns:o="urn:schemas-microsoft-com:office:office" xmlns:r="http://schemas.openxmlformats.org/officeDocument/2006/relationships" xmlns:m="http://schemas.openxmlformats.org/officeDocument/2006/math" xmlns:v="urn:schemas-microsoft-com:vml" xmlns:wp14="http://schemas.microsoft.com/office/word/2010/wordprocessingDrawing" xmlns:wp="http://schemas.openxmlformats.org/drawingml/2006/wordprocessingDrawing" xmlns:w10="urn:schemas-microsoft-com:office:word" xmlns:w="http://schemas.openxmlformats.org/wordprocessingml/2006/main" xmlns:w14="http://schemas.microsoft.com/office/word/2010/wordml" xmlns:wpg="http://schemas.microsoft.com/office/word/2010/wordprocessingGroup" xmlns:wpi="http://schemas.microsoft.com/office/word/2010/wordprocessingInk" xmlns:wne="http://schemas.microsoft.com/office/word/2006/wordml" xmlns:wps="http://schemas.microsoft.com/office/word/2010/wordprocessingShape" mc:Ignorable="w14 wp14">
   <w:abstractNum w:abstractNumId="0">
+    <w:nsid w:val="BCB9A8D2"/>
+    <w:multiLevelType w:val="singleLevel"/>
+    <w:tmpl w:val="BCB9A8D2"/>
+    <w:lvl w:ilvl="0" w:tentative="0">
+      <w:start w:val="1"/>
+      <w:numFmt w:val="decimal"/>
+      <w:suff w:val="space"/>
+      <w:lvlText w:val="%1."/>
+      <w:lvlJc w:val="left"/>
+    </w:lvl>
+  </w:abstractNum>
+  <w:abstractNum w:abstractNumId="1">
     <w:nsid w:val="C14F0525"/>
     <w:multiLevelType w:val="multilevel"/>
     <w:tmpl w:val="C14F0525"/>
@@ -1103,7 +1339,7 @@
       </w:rPr>
     </w:lvl>
   </w:abstractNum>
-  <w:abstractNum w:abstractNumId="1">
+  <w:abstractNum w:abstractNumId="2">
     <w:nsid w:val="DBFC6AA1"/>
     <w:multiLevelType w:val="singleLevel"/>
     <w:tmpl w:val="DBFC6AA1"/>
@@ -1116,9 +1352,12 @@
     </w:lvl>
   </w:abstractNum>
   <w:num w:numId="1">
+    <w:abstractNumId w:val="2"/>
+  </w:num>
+  <w:num w:numId="2">
     <w:abstractNumId w:val="1"/>
   </w:num>
-  <w:num w:numId="2">
+  <w:num w:numId="3">
     <w:abstractNumId w:val="0"/>
   </w:num>
 </w:numbering>

</xml_diff>